<commit_message>
primer borrador del estado del arte
</commit_message>
<xml_diff>
--- a/Enlaces de interes para estado del arte.docx
+++ b/Enlaces de interes para estado del arte.docx
@@ -40,18 +40,12 @@
     </w:p>
     <w:p/>
     <w:p>
-      <w:hyperlink r:id="rId5" w:history="1">
+      <w:hyperlink r:id="rId5" w:anchor="5_Resawod" w:history="1">
         <w:r>
           <w:rPr>
             <w:rStyle w:val="Hipervnculo"/>
           </w:rPr>
-          <w:t>https://es.velite</w:t>
-        </w:r>
-        <w:r>
-          <w:rPr>
-            <w:rStyle w:val="Hipervnculo"/>
-          </w:rPr>
-          <w:t>ssport.com/mejores-apps-crossfit/#5_Resawod</w:t>
+          <w:t>https://es.velitessport.com/mejores-apps-crossfit/#5_Resawod</w:t>
         </w:r>
       </w:hyperlink>
       <w:r>
@@ -94,10 +88,7 @@
         <w:t>https://play.google.com/store/apps/details?id=no.bluprnt.WODroulette&amp;hl=en</w:t>
       </w:r>
     </w:p>
-    <w:p>
-      <w:bookmarkStart w:id="0" w:name="_GoBack"/>
-    </w:p>
-    <w:bookmarkEnd w:id="0"/>
+    <w:p/>
     <w:p>
       <w:pPr>
         <w:rPr>
@@ -139,52 +130,39 @@
         </w:r>
       </w:hyperlink>
     </w:p>
-    <w:p/>
-    <w:p>
-      <w:r>
-        <w:t xml:space="preserve">Hablar de donde es </w:t>
-      </w:r>
-      <w:r>
-        <w:t>más</w:t>
-      </w:r>
-      <w:r>
-        <w:t xml:space="preserve"> fuerte el mercado del </w:t>
-      </w:r>
+    <w:p>
       <w:proofErr w:type="spellStart"/>
       <w:r>
+        <w:t>Crossfit</w:t>
+      </w:r>
+      <w:proofErr w:type="spellEnd"/>
+      <w:r>
+        <w:t xml:space="preserve"> </w:t>
+      </w:r>
+      <w:proofErr w:type="spellStart"/>
+      <w:r>
+        <w:t>Games</w:t>
+      </w:r>
+      <w:proofErr w:type="spellEnd"/>
+    </w:p>
+    <w:p>
+      <w:r>
+        <w:t xml:space="preserve">Hablar de </w:t>
+      </w:r>
+      <w:proofErr w:type="spellStart"/>
+      <w:r>
+        <w:t>reebok</w:t>
+      </w:r>
+      <w:proofErr w:type="spellEnd"/>
+      <w:r>
+        <w:t xml:space="preserve"> como marca pionera en el </w:t>
+      </w:r>
+      <w:proofErr w:type="spellStart"/>
+      <w:r>
         <w:t>crossfit</w:t>
       </w:r>
       <w:proofErr w:type="spellEnd"/>
       <w:r>
-        <w:t xml:space="preserve"> (por </w:t>
-      </w:r>
-      <w:proofErr w:type="gramStart"/>
-      <w:r>
-        <w:t>ejemplo</w:t>
-      </w:r>
-      <w:proofErr w:type="gramEnd"/>
-      <w:r>
-        <w:t xml:space="preserve"> en Francia)</w:t>
-      </w:r>
-    </w:p>
-    <w:p>
-      <w:r>
-        <w:t xml:space="preserve">Hablar de </w:t>
-      </w:r>
-      <w:proofErr w:type="spellStart"/>
-      <w:r>
-        <w:t>reebok</w:t>
-      </w:r>
-      <w:proofErr w:type="spellEnd"/>
-      <w:r>
-        <w:t xml:space="preserve"> como marca pionera en el </w:t>
-      </w:r>
-      <w:proofErr w:type="spellStart"/>
-      <w:r>
-        <w:t>crossfit</w:t>
-      </w:r>
-      <w:proofErr w:type="spellEnd"/>
-      <w:r>
         <w:t>.</w:t>
       </w:r>
     </w:p>
@@ -193,7 +171,10 @@
         <w:t>b</w:t>
       </w:r>
     </w:p>
-    <w:p/>
+    <w:p>
+      <w:bookmarkStart w:id="0" w:name="_GoBack"/>
+      <w:bookmarkEnd w:id="0"/>
+    </w:p>
     <w:sectPr>
       <w:pgSz w:w="11906" w:h="16838"/>
       <w:pgMar w:top="1417" w:right="1701" w:bottom="1417" w:left="1701" w:header="708" w:footer="708" w:gutter="0"/>

</xml_diff>

<commit_message>
hecha la parte de scrum
</commit_message>
<xml_diff>
--- a/Enlaces de interes para estado del arte.docx
+++ b/Enlaces de interes para estado del arte.docx
@@ -1,6 +1,6 @@
 
 <file path=word/document.xml><?xml version="1.0" encoding="utf-8"?>
-<w:document xmlns:wpc="http://schemas.microsoft.com/office/word/2010/wordprocessingCanvas" xmlns:cx="http://schemas.microsoft.com/office/drawing/2014/chartex" xmlns:cx1="http://schemas.microsoft.com/office/drawing/2015/9/8/chartex" xmlns:mc="http://schemas.openxmlformats.org/markup-compatibility/2006" xmlns:o="urn:schemas-microsoft-com:office:office" xmlns:r="http://schemas.openxmlformats.org/officeDocument/2006/relationships" xmlns:m="http://schemas.openxmlformats.org/officeDocument/2006/math" xmlns:v="urn:schemas-microsoft-com:vml" xmlns:wp14="http://schemas.microsoft.com/office/word/2010/wordprocessingDrawing" xmlns:wp="http://schemas.openxmlformats.org/drawingml/2006/wordprocessingDrawing" xmlns:w10="urn:schemas-microsoft-com:office:word" xmlns:w="http://schemas.openxmlformats.org/wordprocessingml/2006/main" xmlns:w14="http://schemas.microsoft.com/office/word/2010/wordml" xmlns:w15="http://schemas.microsoft.com/office/word/2012/wordml" xmlns:w16se="http://schemas.microsoft.com/office/word/2015/wordml/symex" xmlns:wpg="http://schemas.microsoft.com/office/word/2010/wordprocessingGroup" xmlns:wpi="http://schemas.microsoft.com/office/word/2010/wordprocessingInk" xmlns:wne="http://schemas.microsoft.com/office/word/2006/wordml" xmlns:wps="http://schemas.microsoft.com/office/word/2010/wordprocessingShape" mc:Ignorable="w14 w15 w16se wp14">
+<w:document xmlns:wpc="http://schemas.microsoft.com/office/word/2010/wordprocessingCanvas" xmlns:cx="http://schemas.microsoft.com/office/drawing/2014/chartex" xmlns:mc="http://schemas.openxmlformats.org/markup-compatibility/2006" xmlns:o="urn:schemas-microsoft-com:office:office" xmlns:r="http://schemas.openxmlformats.org/officeDocument/2006/relationships" xmlns:m="http://schemas.openxmlformats.org/officeDocument/2006/math" xmlns:v="urn:schemas-microsoft-com:vml" xmlns:wp14="http://schemas.microsoft.com/office/word/2010/wordprocessingDrawing" xmlns:wp="http://schemas.openxmlformats.org/drawingml/2006/wordprocessingDrawing" xmlns:w10="urn:schemas-microsoft-com:office:word" xmlns:w="http://schemas.openxmlformats.org/wordprocessingml/2006/main" xmlns:w14="http://schemas.microsoft.com/office/word/2010/wordml" xmlns:w15="http://schemas.microsoft.com/office/word/2012/wordml" xmlns:w16se="http://schemas.microsoft.com/office/word/2015/wordml/symex" xmlns:wpg="http://schemas.microsoft.com/office/word/2010/wordprocessingGroup" xmlns:wpi="http://schemas.microsoft.com/office/word/2010/wordprocessingInk" xmlns:wne="http://schemas.microsoft.com/office/word/2006/wordml" xmlns:wps="http://schemas.microsoft.com/office/word/2010/wordprocessingShape" mc:Ignorable="w14 w15 w16se wp14">
   <w:body>
     <w:p>
       <w:pPr>
@@ -166,15 +166,139 @@
         <w:t>.</w:t>
       </w:r>
     </w:p>
-    <w:p>
-      <w:r>
-        <w:t>b</w:t>
-      </w:r>
-    </w:p>
-    <w:p>
+    <w:p/>
+    <w:p>
+      <w:pPr>
+        <w:rPr>
+          <w:sz w:val="32"/>
+          <w:szCs w:val="32"/>
+        </w:rPr>
+      </w:pPr>
+      <w:r>
+        <w:rPr>
+          <w:sz w:val="32"/>
+          <w:szCs w:val="32"/>
+        </w:rPr>
+        <w:t>Enlaces para hablar de</w:t>
+      </w:r>
+      <w:r>
+        <w:rPr>
+          <w:sz w:val="32"/>
+          <w:szCs w:val="32"/>
+        </w:rPr>
+        <w:t xml:space="preserve"> </w:t>
+      </w:r>
+      <w:proofErr w:type="spellStart"/>
+      <w:r>
+        <w:rPr>
+          <w:sz w:val="32"/>
+          <w:szCs w:val="32"/>
+        </w:rPr>
+        <w:t>Scrum</w:t>
+      </w:r>
+      <w:proofErr w:type="spellEnd"/>
+      <w:r>
+        <w:rPr>
+          <w:sz w:val="32"/>
+          <w:szCs w:val="32"/>
+        </w:rPr>
+        <w:t>:</w:t>
+      </w:r>
+    </w:p>
+    <w:p>
+      <w:pPr>
+        <w:rPr>
+          <w:sz w:val="24"/>
+          <w:szCs w:val="24"/>
+        </w:rPr>
+      </w:pPr>
+      <w:hyperlink r:id="rId9" w:history="1">
+        <w:r>
+          <w:rPr>
+            <w:rStyle w:val="Hipervnculo"/>
+            <w:sz w:val="24"/>
+            <w:szCs w:val="24"/>
+          </w:rPr>
+          <w:t>https://scrumguides.org/docs/scrumguide/v2020/2020-Scrum-Guide-Spanish-European.pdf</w:t>
+        </w:r>
+      </w:hyperlink>
+    </w:p>
+    <w:p>
+      <w:pPr>
+        <w:rPr>
+          <w:sz w:val="24"/>
+          <w:szCs w:val="24"/>
+        </w:rPr>
+      </w:pPr>
+      <w:r>
+        <w:rPr>
+          <w:sz w:val="24"/>
+          <w:szCs w:val="24"/>
+        </w:rPr>
+        <w:t xml:space="preserve">apuntes de </w:t>
+      </w:r>
+      <w:proofErr w:type="spellStart"/>
+      <w:r>
+        <w:rPr>
+          <w:sz w:val="24"/>
+          <w:szCs w:val="24"/>
+        </w:rPr>
+        <w:t>amalia</w:t>
+      </w:r>
+      <w:proofErr w:type="spellEnd"/>
+    </w:p>
+    <w:p>
+      <w:pPr>
+        <w:rPr>
+          <w:sz w:val="32"/>
+          <w:szCs w:val="32"/>
+        </w:rPr>
+      </w:pPr>
+    </w:p>
+    <w:p>
+      <w:pPr>
+        <w:rPr>
+          <w:b/>
+          <w:sz w:val="32"/>
+          <w:szCs w:val="32"/>
+        </w:rPr>
+      </w:pPr>
+      <w:r>
+        <w:rPr>
+          <w:sz w:val="32"/>
+          <w:szCs w:val="32"/>
+        </w:rPr>
+        <w:t>Conectores</w:t>
+      </w:r>
+      <w:r>
+        <w:rPr>
+          <w:b/>
+          <w:sz w:val="32"/>
+          <w:szCs w:val="32"/>
+        </w:rPr>
+        <w:t>:</w:t>
+      </w:r>
       <w:bookmarkStart w:id="0" w:name="_GoBack"/>
       <w:bookmarkEnd w:id="0"/>
     </w:p>
+    <w:p>
+      <w:hyperlink r:id="rId10" w:history="1">
+        <w:r>
+          <w:rPr>
+            <w:rStyle w:val="Hipervnculo"/>
+          </w:rPr>
+          <w:t>https://enunlugarmejor.wordpress.com/2018/05/03/los-conectores-textuales/</w:t>
+        </w:r>
+      </w:hyperlink>
+    </w:p>
+    <w:p>
+      <w:pPr>
+        <w:rPr>
+          <w:b/>
+        </w:rPr>
+      </w:pPr>
+    </w:p>
+    <w:p/>
     <w:sectPr>
       <w:pgSz w:w="11906" w:h="16838"/>
       <w:pgMar w:top="1417" w:right="1701" w:bottom="1417" w:left="1701" w:header="708" w:footer="708" w:gutter="0"/>

</xml_diff>

<commit_message>
ya esta el punto 3
</commit_message>
<xml_diff>
--- a/Enlaces de interes para estado del arte.docx
+++ b/Enlaces de interes para estado del arte.docx
@@ -1,6 +1,6 @@
 
 <file path=word/document.xml><?xml version="1.0" encoding="utf-8"?>
-<w:document xmlns:wpc="http://schemas.microsoft.com/office/word/2010/wordprocessingCanvas" xmlns:cx="http://schemas.microsoft.com/office/drawing/2014/chartex" xmlns:mc="http://schemas.openxmlformats.org/markup-compatibility/2006" xmlns:o="urn:schemas-microsoft-com:office:office" xmlns:r="http://schemas.openxmlformats.org/officeDocument/2006/relationships" xmlns:m="http://schemas.openxmlformats.org/officeDocument/2006/math" xmlns:v="urn:schemas-microsoft-com:vml" xmlns:wp14="http://schemas.microsoft.com/office/word/2010/wordprocessingDrawing" xmlns:wp="http://schemas.openxmlformats.org/drawingml/2006/wordprocessingDrawing" xmlns:w10="urn:schemas-microsoft-com:office:word" xmlns:w="http://schemas.openxmlformats.org/wordprocessingml/2006/main" xmlns:w14="http://schemas.microsoft.com/office/word/2010/wordml" xmlns:w15="http://schemas.microsoft.com/office/word/2012/wordml" xmlns:w16se="http://schemas.microsoft.com/office/word/2015/wordml/symex" xmlns:wpg="http://schemas.microsoft.com/office/word/2010/wordprocessingGroup" xmlns:wpi="http://schemas.microsoft.com/office/word/2010/wordprocessingInk" xmlns:wne="http://schemas.microsoft.com/office/word/2006/wordml" xmlns:wps="http://schemas.microsoft.com/office/word/2010/wordprocessingShape" mc:Ignorable="w14 w15 w16se wp14">
+<w:document xmlns:wpc="http://schemas.microsoft.com/office/word/2010/wordprocessingCanvas" xmlns:cx="http://schemas.microsoft.com/office/drawing/2014/chartex" xmlns:cx1="http://schemas.microsoft.com/office/drawing/2015/9/8/chartex" xmlns:mc="http://schemas.openxmlformats.org/markup-compatibility/2006" xmlns:o="urn:schemas-microsoft-com:office:office" xmlns:r="http://schemas.openxmlformats.org/officeDocument/2006/relationships" xmlns:m="http://schemas.openxmlformats.org/officeDocument/2006/math" xmlns:v="urn:schemas-microsoft-com:vml" xmlns:wp14="http://schemas.microsoft.com/office/word/2010/wordprocessingDrawing" xmlns:wp="http://schemas.openxmlformats.org/drawingml/2006/wordprocessingDrawing" xmlns:w10="urn:schemas-microsoft-com:office:word" xmlns:w="http://schemas.openxmlformats.org/wordprocessingml/2006/main" xmlns:w14="http://schemas.microsoft.com/office/word/2010/wordml" xmlns:w15="http://schemas.microsoft.com/office/word/2012/wordml" xmlns:w16se="http://schemas.microsoft.com/office/word/2015/wordml/symex" xmlns:wpg="http://schemas.microsoft.com/office/word/2010/wordprocessingGroup" xmlns:wpi="http://schemas.microsoft.com/office/word/2010/wordprocessingInk" xmlns:wne="http://schemas.microsoft.com/office/word/2006/wordml" xmlns:wps="http://schemas.microsoft.com/office/word/2010/wordprocessingShape" mc:Ignorable="w14 w15 w16se wp14">
   <w:body>
     <w:p>
       <w:pPr>
@@ -179,14 +179,7 @@
           <w:sz w:val="32"/>
           <w:szCs w:val="32"/>
         </w:rPr>
-        <w:t>Enlaces para hablar de</w:t>
-      </w:r>
-      <w:r>
-        <w:rPr>
-          <w:sz w:val="32"/>
-          <w:szCs w:val="32"/>
-        </w:rPr>
-        <w:t xml:space="preserve"> </w:t>
+        <w:t xml:space="preserve">Enlaces para hablar de </w:t>
       </w:r>
       <w:proofErr w:type="spellStart"/>
       <w:r>
@@ -278,10 +271,13 @@
         </w:rPr>
         <w:t>:</w:t>
       </w:r>
-      <w:bookmarkStart w:id="0" w:name="_GoBack"/>
-      <w:bookmarkEnd w:id="0"/>
-    </w:p>
-    <w:p>
+    </w:p>
+    <w:p>
+      <w:pPr>
+        <w:rPr>
+          <w:rStyle w:val="Hipervnculo"/>
+        </w:rPr>
+      </w:pPr>
       <w:hyperlink r:id="rId10" w:history="1">
         <w:r>
           <w:rPr>
@@ -291,6 +287,38 @@
         </w:r>
       </w:hyperlink>
     </w:p>
+    <w:p>
+      <w:pPr>
+        <w:rPr>
+          <w:rStyle w:val="Hipervnculo"/>
+        </w:rPr>
+      </w:pPr>
+    </w:p>
+    <w:p>
+      <w:hyperlink r:id="rId11" w:history="1">
+        <w:r>
+          <w:rPr>
+            <w:rStyle w:val="Hipervnculo"/>
+          </w:rPr>
+          <w:t>https://opensource.com/resources/what-docker</w:t>
+        </w:r>
+      </w:hyperlink>
+    </w:p>
+    <w:p>
+      <w:hyperlink r:id="rId12" w:history="1">
+        <w:r>
+          <w:rPr>
+            <w:rStyle w:val="Hipervnculo"/>
+          </w:rPr>
+          <w:t>https://www.docker.com/</w:t>
+        </w:r>
+      </w:hyperlink>
+    </w:p>
+    <w:p>
+      <w:bookmarkStart w:id="0" w:name="_GoBack"/>
+      <w:bookmarkEnd w:id="0"/>
+    </w:p>
+    <w:p/>
     <w:p>
       <w:pPr>
         <w:rPr>

</xml_diff>